<commit_message>
bab 8 fix typo
</commit_message>
<xml_diff>
--- a/8. Perulangan.docx
+++ b/8. Perulangan.docx
@@ -444,6 +444,12 @@
           <w:rFonts w:asciiTheme="minorHAnsi" w:hAnsiTheme="minorHAnsi" w:cstheme="minorHAnsi"/>
         </w:rPr>
         <w:t>Pada contoh format diatas, Perintah1 akan diulang terus menerus hingga kondisi menjadi bernilai False. Gambar 8.1 berikut ini merupakan perintah while dalam bentuk flowchart</w:t>
+      </w:r>
+      <w:r>
+        <w:rPr>
+          <w:rFonts w:asciiTheme="minorHAnsi" w:hAnsiTheme="minorHAnsi" w:cstheme="minorHAnsi"/>
+        </w:rPr>
+        <w:t>.</w:t>
       </w:r>
     </w:p>
     <w:p>
@@ -612,6 +618,12 @@
         </w:rPr>
         <w:t>Perhatikan contoh kode berikut untuk penerapan while</w:t>
       </w:r>
+      <w:r>
+        <w:rPr>
+          <w:rFonts w:asciiTheme="minorHAnsi" w:hAnsiTheme="minorHAnsi" w:cstheme="minorHAnsi"/>
+        </w:rPr>
+        <w:t>.</w:t>
+      </w:r>
     </w:p>
     <w:p>
       <w:pPr>
@@ -825,6 +837,12 @@
         </w:rPr>
         <w:t>Perulangan for pada prinsipnya merupakan iterasi pada sebuah urutan atau rangkaian. Iterasi pada urutan ini disebut dengan traversal.  Format penulisan for adalah sebagai berikut</w:t>
       </w:r>
+      <w:r>
+        <w:rPr>
+          <w:rFonts w:asciiTheme="minorHAnsi" w:hAnsiTheme="minorHAnsi" w:cstheme="minorHAnsi"/>
+        </w:rPr>
+        <w:t>.</w:t>
+      </w:r>
     </w:p>
     <w:p>
       <w:pPr>
@@ -946,6 +964,12 @@
           <w:rFonts w:asciiTheme="minorHAnsi" w:hAnsiTheme="minorHAnsi" w:cstheme="minorHAnsi"/>
         </w:rPr>
         <w:t xml:space="preserve"> urutan terakhir. Gambar 8.2 berikut ini merupakan flowchart dari perintah for</w:t>
+      </w:r>
+      <w:r>
+        <w:rPr>
+          <w:rFonts w:asciiTheme="minorHAnsi" w:hAnsiTheme="minorHAnsi" w:cstheme="minorHAnsi"/>
+        </w:rPr>
+        <w:t>.</w:t>
       </w:r>
     </w:p>
     <w:p>
@@ -1248,7 +1272,43 @@
           <w:sz w:val="24"/>
           <w:szCs w:val="24"/>
         </w:rPr>
-        <w:t>pada kode diatas kita menggunakan fungsi baru yaitu range(). Fungsi ini digunakan untuk menghasilkan suatu angka. Maka jika ada fungsi range(5) maka dia akan menghasilkan angka dari 0 sampai 5.</w:t>
+        <w:t xml:space="preserve">pada kode diatas kita menggunakan fungsi baru yaitu </w:t>
+      </w:r>
+      <w:r>
+        <w:rPr>
+          <w:rFonts w:asciiTheme="minorHAnsi" w:hAnsiTheme="minorHAnsi" w:cstheme="minorHAnsi"/>
+          <w:sz w:val="24"/>
+          <w:szCs w:val="24"/>
+        </w:rPr>
+        <w:t>range().</w:t>
+      </w:r>
+      <w:r>
+        <w:rPr>
+          <w:rFonts w:asciiTheme="minorHAnsi" w:hAnsiTheme="minorHAnsi" w:cstheme="minorHAnsi"/>
+          <w:b w:val="0"/>
+          <w:bCs w:val="0"/>
+          <w:sz w:val="24"/>
+          <w:szCs w:val="24"/>
+        </w:rPr>
+        <w:t xml:space="preserve"> Fungsi ini digunakan untuk menghasilkan suatu angka. Maka jika ada fungsi </w:t>
+      </w:r>
+      <w:r>
+        <w:rPr>
+          <w:rFonts w:asciiTheme="minorHAnsi" w:hAnsiTheme="minorHAnsi" w:cstheme="minorHAnsi"/>
+          <w:sz w:val="24"/>
+          <w:szCs w:val="24"/>
+        </w:rPr>
+        <w:t>range(5)</w:t>
+      </w:r>
+      <w:r>
+        <w:rPr>
+          <w:rFonts w:asciiTheme="minorHAnsi" w:hAnsiTheme="minorHAnsi" w:cstheme="minorHAnsi"/>
+          <w:b w:val="0"/>
+          <w:bCs w:val="0"/>
+          <w:sz w:val="24"/>
+          <w:szCs w:val="24"/>
+        </w:rPr>
+        <w:t xml:space="preserve"> maka dia akan menghasilkan angka dari 0 sampai 5.</w:t>
       </w:r>
     </w:p>
     <w:p>
@@ -2382,12 +2442,18 @@
         <w:spacing w:line="360" w:lineRule="auto"/>
         <w:jc w:val="center"/>
         <w:rPr>
+          <w:i w:val="0"/>
+          <w:iCs w:val="0"/>
+          <w:color w:val="000000" w:themeColor="text1"/>
           <w:sz w:val="24"/>
           <w:szCs w:val="24"/>
         </w:rPr>
       </w:pPr>
       <w:r>
         <w:rPr>
+          <w:i w:val="0"/>
+          <w:iCs w:val="0"/>
+          <w:color w:val="000000" w:themeColor="text1"/>
           <w:sz w:val="24"/>
           <w:szCs w:val="24"/>
         </w:rPr>
@@ -2395,6 +2461,9 @@
       </w:r>
       <w:r>
         <w:rPr>
+          <w:i w:val="0"/>
+          <w:iCs w:val="0"/>
+          <w:color w:val="000000" w:themeColor="text1"/>
           <w:sz w:val="24"/>
           <w:szCs w:val="24"/>
         </w:rPr>
@@ -2402,6 +2471,9 @@
       </w:r>
       <w:r>
         <w:rPr>
+          <w:i w:val="0"/>
+          <w:iCs w:val="0"/>
+          <w:color w:val="000000" w:themeColor="text1"/>
           <w:sz w:val="24"/>
           <w:szCs w:val="24"/>
         </w:rPr>
@@ -2409,6 +2481,9 @@
       </w:r>
       <w:r>
         <w:rPr>
+          <w:i w:val="0"/>
+          <w:iCs w:val="0"/>
+          <w:color w:val="000000" w:themeColor="text1"/>
           <w:sz w:val="24"/>
           <w:szCs w:val="24"/>
         </w:rPr>
@@ -2416,7 +2491,10 @@
       </w:r>
       <w:r>
         <w:rPr>
+          <w:i w:val="0"/>
+          <w:iCs w:val="0"/>
           <w:noProof/>
+          <w:color w:val="000000" w:themeColor="text1"/>
           <w:sz w:val="24"/>
           <w:szCs w:val="24"/>
         </w:rPr>
@@ -2424,6 +2502,9 @@
       </w:r>
       <w:r>
         <w:rPr>
+          <w:i w:val="0"/>
+          <w:iCs w:val="0"/>
+          <w:color w:val="000000" w:themeColor="text1"/>
           <w:sz w:val="24"/>
           <w:szCs w:val="24"/>
         </w:rPr>
@@ -2431,6 +2512,9 @@
       </w:r>
       <w:r>
         <w:rPr>
+          <w:i w:val="0"/>
+          <w:iCs w:val="0"/>
+          <w:color w:val="000000" w:themeColor="text1"/>
           <w:sz w:val="24"/>
           <w:szCs w:val="24"/>
         </w:rPr>
@@ -2970,19 +3054,7 @@
         <w:rPr>
           <w:rFonts w:asciiTheme="minorHAnsi" w:hAnsiTheme="minorHAnsi" w:cstheme="minorHAnsi"/>
         </w:rPr>
-        <w:t xml:space="preserve">Contoh </w:t>
-      </w:r>
-      <w:r>
-        <w:rPr>
-          <w:rFonts w:asciiTheme="minorHAnsi" w:hAnsiTheme="minorHAnsi" w:cstheme="minorHAnsi"/>
-        </w:rPr>
-        <w:t>continue</w:t>
-      </w:r>
-      <w:r>
-        <w:rPr>
-          <w:rFonts w:asciiTheme="minorHAnsi" w:hAnsiTheme="minorHAnsi" w:cstheme="minorHAnsi"/>
-        </w:rPr>
-        <w:t xml:space="preserve"> dapat dilihat pada kode berikut ini</w:t>
+        <w:t>Contoh continue dapat dilihat pada kode berikut ini</w:t>
       </w:r>
     </w:p>
     <w:p>
@@ -3338,6 +3410,33 @@
     </w:p>
     <w:p>
       <w:pPr>
+        <w:spacing w:line="360" w:lineRule="auto"/>
+        <w:jc w:val="both"/>
+        <w:rPr>
+          <w:rFonts w:asciiTheme="minorHAnsi" w:hAnsiTheme="minorHAnsi" w:cstheme="minorHAnsi"/>
+        </w:rPr>
+      </w:pPr>
+    </w:p>
+    <w:p>
+      <w:pPr>
+        <w:spacing w:line="360" w:lineRule="auto"/>
+        <w:jc w:val="both"/>
+        <w:rPr>
+          <w:rFonts w:asciiTheme="minorHAnsi" w:hAnsiTheme="minorHAnsi" w:cstheme="minorHAnsi"/>
+        </w:rPr>
+      </w:pPr>
+    </w:p>
+    <w:p>
+      <w:pPr>
+        <w:spacing w:line="360" w:lineRule="auto"/>
+        <w:jc w:val="both"/>
+        <w:rPr>
+          <w:rFonts w:asciiTheme="minorHAnsi" w:hAnsiTheme="minorHAnsi" w:cstheme="minorHAnsi"/>
+        </w:rPr>
+      </w:pPr>
+    </w:p>
+    <w:p>
+      <w:pPr>
         <w:pStyle w:val="Heading2"/>
         <w:numPr>
           <w:ilvl w:val="1"/>
@@ -3354,6 +3453,7 @@
         <w:rPr>
           <w:rFonts w:asciiTheme="minorHAnsi" w:hAnsiTheme="minorHAnsi" w:cstheme="minorHAnsi"/>
         </w:rPr>
+        <w:lastRenderedPageBreak/>
         <w:t>Kegiatan Praktikum</w:t>
       </w:r>
     </w:p>
@@ -3438,7 +3538,6 @@
           <w:szCs w:val="20"/>
           <w:bdr w:val="none" w:sz="0" w:space="0" w:color="auto" w:frame="1"/>
         </w:rPr>
-        <w:lastRenderedPageBreak/>
         <w:t>counter = 0  </w:t>
       </w:r>
     </w:p>
@@ -4581,6 +4680,7 @@
           <w:szCs w:val="20"/>
           <w:bdr w:val="none" w:sz="0" w:space="0" w:color="auto" w:frame="1"/>
         </w:rPr>
+        <w:lastRenderedPageBreak/>
         <w:t>print</w:t>
       </w:r>
       <w:r>

</xml_diff>